<commit_message>
Build site at 2022-09-09 16:43:54 UTC
</commit_message>
<xml_diff>
--- a/assets/disciplinas/LOM3056.docx
+++ b/assets/disciplinas/LOM3056.docx
@@ -74,6 +74,10 @@
       <w:pPr>
         <w:pStyle w:val="ListBullet"/>
       </w:pPr>
+      <w:r>
+        <w:t>5840963 - Daniela Camargo Vernilli</w:t>
+        <w:br/>
+      </w:r>
       <w:r>
         <w:t>1033242 - Fábio Herbst Florenzano</w:t>
       </w:r>

</xml_diff>